<commit_message>
added logo and removed css
</commit_message>
<xml_diff>
--- a/project_report_and_demo/project_report.docx
+++ b/project_report_and_demo/project_report.docx
@@ -15,28 +15,7 @@
           <w:b/>
           <w:bCs/>
         </w:rPr>
-        <w:t xml:space="preserve">Economic </w:t>
-      </w:r>
-      <w:r>
-        <w:rPr>
-          <w:b/>
-          <w:bCs/>
-        </w:rPr>
-        <w:t>F</w:t>
-      </w:r>
-      <w:r>
-        <w:rPr>
-          <w:b/>
-          <w:bCs/>
-        </w:rPr>
-        <w:t>reedom</w:t>
-      </w:r>
-      <w:r>
-        <w:rPr>
-          <w:b/>
-          <w:bCs/>
-        </w:rPr>
-        <w:t xml:space="preserve"> Analysis</w:t>
+        <w:t>Economic Freedom Analysis</w:t>
       </w:r>
     </w:p>
     <w:p>
@@ -46,19 +25,7 @@
     </w:p>
     <w:p>
       <w:r>
-        <w:t xml:space="preserve">Economic freedom is the fundamental right of every human to control his or her own labor and </w:t>
-      </w:r>
-      <w:r>
-        <w:t>property. We</w:t>
-      </w:r>
-      <w:r>
-        <w:t xml:space="preserve"> measure economic freedom based on 12 quantitative and qualitative </w:t>
-      </w:r>
-      <w:r>
-        <w:t>factors. Each</w:t>
-      </w:r>
-      <w:r>
-        <w:t xml:space="preserve"> factor is measured with equal score.</w:t>
+        <w:t>Economic freedom is the fundamental right of every human to control his or her own labor and property. We measure economic freedom based on 12 quantitative and qualitative factors. Each factor is measured with equal score.</w:t>
       </w:r>
     </w:p>
     <w:p>
@@ -148,7 +115,7 @@
                     <pic:cNvPicPr/>
                   </pic:nvPicPr>
                   <pic:blipFill>
-                    <a:blip r:embed="rId5"/>
+                    <a:blip r:embed="rId4"/>
                     <a:stretch>
                       <a:fillRect/>
                     </a:stretch>
@@ -171,10 +138,7 @@
     </w:p>
     <w:p>
       <w:r>
-        <w:t xml:space="preserve">3 </w:t>
-      </w:r>
-      <w:r>
-        <w:t>RESULTS</w:t>
+        <w:t>3 RESULTS</w:t>
       </w:r>
     </w:p>
     <w:p>
@@ -214,7 +178,7 @@
                     <pic:cNvPicPr/>
                   </pic:nvPicPr>
                   <pic:blipFill>
-                    <a:blip r:embed="rId6"/>
+                    <a:blip r:embed="rId4"/>
                     <a:stretch>
                       <a:fillRect/>
                     </a:stretch>
@@ -266,7 +230,7 @@
                     <pic:cNvPicPr/>
                   </pic:nvPicPr>
                   <pic:blipFill>
-                    <a:blip r:embed="rId7"/>
+                    <a:blip r:embed="rId4"/>
                     <a:stretch>
                       <a:fillRect/>
                     </a:stretch>
@@ -294,19 +258,7 @@
     </w:p>
     <w:p>
       <w:r>
-        <w:t xml:space="preserve">Advantages of the solution are it can help understand the current economic </w:t>
-      </w:r>
-      <w:r>
-        <w:t>freedom</w:t>
-      </w:r>
-      <w:r>
-        <w:t xml:space="preserve"> status of </w:t>
-      </w:r>
-      <w:r>
-        <w:t>various</w:t>
-      </w:r>
-      <w:r>
-        <w:t xml:space="preserve"> nations.</w:t>
+        <w:t>Advantages of the solution are it can help understand the current economic freedom status of various nations.</w:t>
       </w:r>
     </w:p>
     <w:p>
@@ -321,68 +273,17 @@
     </w:p>
     <w:p>
       <w:r>
-        <w:t xml:space="preserve">This solution can be </w:t>
-      </w:r>
-      <w:r>
-        <w:t>applied</w:t>
-      </w:r>
-      <w:r>
-        <w:t xml:space="preserve"> in </w:t>
-      </w:r>
-      <w:r>
-        <w:t>various</w:t>
-      </w:r>
-      <w:r>
-        <w:t xml:space="preserve"> domains other than </w:t>
-      </w:r>
-      <w:r>
-        <w:t>economic</w:t>
-      </w:r>
-      <w:r>
-        <w:t xml:space="preserve"> freedom analysis like global population analysis etc.</w:t>
-      </w:r>
-    </w:p>
-    <w:p>
-      <w:r>
-        <w:t xml:space="preserve">6 </w:t>
-      </w:r>
-      <w:r>
-        <w:t>CONCLUSIONS</w:t>
-      </w:r>
-    </w:p>
-    <w:p>
-      <w:r>
-        <w:t xml:space="preserve">We can conclude that this project helps to visualize the </w:t>
-      </w:r>
-      <w:r>
-        <w:t>economic</w:t>
-      </w:r>
-      <w:r>
-        <w:t xml:space="preserve"> freedom </w:t>
-      </w:r>
-      <w:r>
-        <w:t>scores</w:t>
-      </w:r>
-      <w:r>
-        <w:t xml:space="preserve"> and its surrounding </w:t>
-      </w:r>
-      <w:r>
-        <w:t>factors</w:t>
-      </w:r>
-      <w:r>
-        <w:t xml:space="preserve"> of </w:t>
-      </w:r>
-      <w:r>
-        <w:t>various</w:t>
-      </w:r>
-      <w:r>
-        <w:t xml:space="preserve"> </w:t>
-      </w:r>
-      <w:r>
-        <w:t>countries</w:t>
-      </w:r>
-      <w:r>
-        <w:t>. We have arrived at top countries which perform well at GDP, population per capita income etc.</w:t>
+        <w:t>This solution can be applied in various domains other than economic freedom analysis like global population analysis etc.</w:t>
+      </w:r>
+    </w:p>
+    <w:p>
+      <w:r>
+        <w:t>6 CONCLUSIONS</w:t>
+      </w:r>
+    </w:p>
+    <w:p>
+      <w:r>
+        <w:t>We can conclude that this project helps to visualize the economic freedom scores and its surrounding factors of various countries. We have arrived at top countries which perform well at GDP, population per capita income etc.</w:t>
       </w:r>
     </w:p>
     <w:p>
@@ -392,42 +293,12 @@
     </w:p>
     <w:p>
       <w:r>
-        <w:t xml:space="preserve">We can expand this </w:t>
-      </w:r>
-      <w:r>
-        <w:t>solution</w:t>
-      </w:r>
-      <w:r>
-        <w:t xml:space="preserve"> as a</w:t>
-      </w:r>
-      <w:r>
-        <w:t xml:space="preserve"> </w:t>
-      </w:r>
-      <w:r>
-        <w:t xml:space="preserve">generalized one for </w:t>
-      </w:r>
-      <w:r>
-        <w:t>various</w:t>
-      </w:r>
-      <w:r>
-        <w:t xml:space="preserve"> </w:t>
-      </w:r>
-      <w:r>
-        <w:t>datasets</w:t>
-      </w:r>
-      <w:r>
-        <w:t xml:space="preserve"> and </w:t>
-      </w:r>
-      <w:r>
-        <w:t>domains</w:t>
-      </w:r>
-    </w:p>
-    <w:p>
-      <w:r>
-        <w:t xml:space="preserve">8 </w:t>
-      </w:r>
-      <w:r>
-        <w:t>APPENDIXES</w:t>
+        <w:t>We can expand this solution as a generalized one for various datasets and domains</w:t>
+      </w:r>
+    </w:p>
+    <w:p>
+      <w:r>
+        <w:t>8 APPENDIXES</w:t>
       </w:r>
     </w:p>
     <w:p>
@@ -457,7 +328,7 @@
                     <pic:cNvPicPr/>
                   </pic:nvPicPr>
                   <pic:blipFill>
-                    <a:blip r:embed="rId8"/>
+                    <a:blip r:embed="rId4"/>
                     <a:stretch>
                       <a:fillRect/>
                     </a:stretch>
@@ -492,10 +363,10 @@
         </w:rPr>
         <w:lastRenderedPageBreak/>
         <w:drawing>
-          <wp:inline distT="0" distB="0" distL="0" distR="0" wp14:anchorId="0828B3C7" wp14:editId="59A5E1CA">
-            <wp:extent cx="3971925" cy="8229600"/>
-            <wp:effectExtent l="0" t="0" r="9525" b="0"/>
-            <wp:docPr id="973957535" name="Picture 1"/>
+          <wp:inline distT="0" distB="0" distL="0" distR="0" wp14:anchorId="269D24B6" wp14:editId="1E281C96">
+            <wp:extent cx="3977640" cy="8229600"/>
+            <wp:effectExtent l="0" t="0" r="3810" b="0"/>
+            <wp:docPr id="1349057790" name="Picture 1"/>
             <wp:cNvGraphicFramePr>
               <a:graphicFrameLocks xmlns:a="http://schemas.openxmlformats.org/drawingml/2006/main" noChangeAspect="1"/>
             </wp:cNvGraphicFramePr>
@@ -503,11 +374,11 @@
               <a:graphicData uri="http://schemas.openxmlformats.org/drawingml/2006/picture">
                 <pic:pic xmlns:pic="http://schemas.openxmlformats.org/drawingml/2006/picture">
                   <pic:nvPicPr>
-                    <pic:cNvPr id="973957535" name=""/>
+                    <pic:cNvPr id="1349057790" name=""/>
                     <pic:cNvPicPr/>
                   </pic:nvPicPr>
                   <pic:blipFill>
-                    <a:blip r:embed="rId9"/>
+                    <a:blip r:embed="rId5"/>
                     <a:stretch>
                       <a:fillRect/>
                     </a:stretch>
@@ -515,7 +386,7 @@
                   <pic:spPr>
                     <a:xfrm>
                       <a:off x="0" y="0"/>
-                      <a:ext cx="3971925" cy="8229600"/>
+                      <a:ext cx="3977640" cy="8229600"/>
                     </a:xfrm>
                     <a:prstGeom prst="rect">
                       <a:avLst/>

</xml_diff>